<commit_message>
Luu lai file Script
</commit_message>
<xml_diff>
--- a/Config.docx
+++ b/Config.docx
@@ -48,33 +48,22 @@
     </w:p>
     <w:p>
       <w:pPr>
-        <w:jc w:val="both"/>
-        <w:rPr>
-          <w:rFonts w:hint="default" w:ascii="Times New Roman" w:hAnsi="Times New Roman" w:cs="Times New Roman"/>
-          <w:b/>
-          <w:bCs/>
-          <w:sz w:val="26"/>
-          <w:szCs w:val="26"/>
-          <w:lang w:val="en-US"/>
-        </w:rPr>
-      </w:pPr>
-      <w:r>
-        <w:rPr>
-          <w:rFonts w:hint="default" w:ascii="Times New Roman" w:hAnsi="Times New Roman" w:cs="Times New Roman"/>
-          <w:b/>
-          <w:bCs/>
-          <w:sz w:val="26"/>
-          <w:szCs w:val="26"/>
+        <w:pStyle w:val="2"/>
+        <w:bidi w:val="0"/>
+        <w:rPr>
+          <w:rFonts w:hint="default"/>
+          <w:lang w:val="en-US"/>
+        </w:rPr>
+      </w:pPr>
+      <w:r>
+        <w:rPr>
+          <w:rFonts w:hint="default"/>
         </w:rPr>
         <w:t>I. C</w:t>
       </w:r>
       <w:r>
         <w:rPr>
-          <w:rFonts w:hint="default" w:ascii="Times New Roman" w:hAnsi="Times New Roman" w:cs="Times New Roman"/>
-          <w:b/>
-          <w:bCs/>
-          <w:sz w:val="26"/>
-          <w:szCs w:val="26"/>
+          <w:rFonts w:hint="default"/>
           <w:lang w:val="en-US"/>
         </w:rPr>
         <w:t>HUẨN BỊ DATA</w:t>
@@ -82,25 +71,53 @@
     </w:p>
     <w:p>
       <w:pPr>
-        <w:jc w:val="both"/>
-        <w:rPr>
-          <w:rFonts w:hint="default" w:ascii="Times New Roman" w:hAnsi="Times New Roman" w:cs="Times New Roman"/>
-          <w:sz w:val="26"/>
-          <w:szCs w:val="26"/>
-          <w:lang w:val="en-US"/>
-        </w:rPr>
-      </w:pPr>
-      <w:r>
-        <w:rPr>
-          <w:rFonts w:hint="default" w:ascii="Times New Roman" w:hAnsi="Times New Roman" w:cs="Times New Roman"/>
-          <w:sz w:val="26"/>
-          <w:szCs w:val="26"/>
-        </w:rPr>
-        <w:t>1. Chạy đoạn code để Tạo 3 DB (Script SQL</w:t>
-      </w:r>
-      <w:r>
-        <w:rPr>
-          <w:rFonts w:hint="default" w:ascii="Times New Roman" w:hAnsi="Times New Roman" w:cs="Times New Roman"/>
+        <w:pStyle w:val="3"/>
+        <w:bidi w:val="0"/>
+        <w:rPr>
+          <w:rFonts w:hint="default"/>
+          <w:lang w:val="en-US"/>
+        </w:rPr>
+      </w:pPr>
+      <w:r>
+        <w:rPr>
+          <w:rFonts w:hint="default"/>
+          <w:lang w:val="en-US"/>
+        </w:rPr>
+        <w:t>1. Chạy Script tạo các DB Nguồn:</w:t>
+      </w:r>
+    </w:p>
+    <w:p>
+      <w:pPr>
+        <w:numPr>
+          <w:ilvl w:val="0"/>
+          <w:numId w:val="0"/>
+        </w:numPr>
+        <w:jc w:val="both"/>
+        <w:rPr>
+          <w:rFonts w:hint="default" w:ascii="Times New Roman" w:hAnsi="Times New Roman" w:cs="Times New Roman"/>
+          <w:i/>
+          <w:iCs/>
+          <w:color w:val="0000FF"/>
+          <w:sz w:val="26"/>
+          <w:szCs w:val="26"/>
+          <w:lang w:val="en-US"/>
+        </w:rPr>
+      </w:pPr>
+      <w:r>
+        <w:rPr>
+          <w:rFonts w:hint="default" w:ascii="Times New Roman" w:hAnsi="Times New Roman" w:cs="Times New Roman"/>
+          <w:sz w:val="26"/>
+          <w:szCs w:val="26"/>
+          <w:lang w:val="en-US"/>
+        </w:rPr>
+        <w:t>Vị trí lưu script:</w:t>
+      </w:r>
+      <w:r>
+        <w:rPr>
+          <w:rFonts w:hint="default" w:ascii="Times New Roman" w:hAnsi="Times New Roman" w:cs="Times New Roman"/>
+          <w:i/>
+          <w:iCs/>
+          <w:color w:val="0000FF"/>
           <w:sz w:val="26"/>
           <w:szCs w:val="26"/>
           <w:lang w:val="en-US"/>
@@ -109,37 +126,176 @@
       </w:r>
       <w:r>
         <w:rPr>
-          <w:rFonts w:hint="default" w:ascii="Times New Roman" w:hAnsi="Times New Roman" w:cs="Times New Roman"/>
-          <w:sz w:val="26"/>
-          <w:szCs w:val="26"/>
-        </w:rPr>
-        <w:t>Serer\TongHop_CodeCreateTable.sql) tương ứng với 3 Nguồn của đề</w:t>
-      </w:r>
-      <w:r>
-        <w:rPr>
-          <w:rFonts w:hint="default" w:ascii="Times New Roman" w:hAnsi="Times New Roman" w:cs="Times New Roman"/>
-          <w:sz w:val="26"/>
-          <w:szCs w:val="26"/>
-          <w:lang w:val="en-US"/>
-        </w:rPr>
-        <w:t xml:space="preserve"> trong SQL Server</w:t>
-      </w:r>
-    </w:p>
-    <w:p>
-      <w:pPr>
+          <w:rFonts w:hint="default" w:ascii="Times New Roman" w:hAnsi="Times New Roman"/>
+          <w:i/>
+          <w:iCs/>
+          <w:color w:val="0000FF"/>
+          <w:sz w:val="26"/>
+          <w:szCs w:val="26"/>
+          <w:lang w:val="en-US"/>
+        </w:rPr>
+        <w:t>TrafficAccidentDataWarehouse</w:t>
+      </w:r>
+      <w:r>
+        <w:rPr>
+          <w:rFonts w:hint="default" w:ascii="Times New Roman" w:hAnsi="Times New Roman" w:cs="Times New Roman"/>
+          <w:i/>
+          <w:iCs/>
+          <w:color w:val="0000FF"/>
+          <w:sz w:val="26"/>
+          <w:szCs w:val="26"/>
+          <w:lang w:val="en-US"/>
+        </w:rPr>
+        <w:t>\Scri</w:t>
+      </w:r>
+      <w:r>
+        <w:rPr>
+          <w:rFonts w:hint="default" w:ascii="Times New Roman" w:hAnsi="Times New Roman" w:cs="Times New Roman"/>
+          <w:i/>
+          <w:iCs/>
+          <w:color w:val="0000FF"/>
+          <w:sz w:val="26"/>
+          <w:szCs w:val="26"/>
+          <w:lang w:val="en-US"/>
+        </w:rPr>
+        <w:t>pt SQL Server\ Script Generate Databases</w:t>
+      </w:r>
+    </w:p>
+    <w:p>
+      <w:pPr>
+        <w:numPr>
+          <w:ilvl w:val="0"/>
+          <w:numId w:val="0"/>
+        </w:numPr>
+        <w:jc w:val="both"/>
+        <w:rPr>
+          <w:rFonts w:hint="default" w:ascii="Times New Roman" w:hAnsi="Times New Roman" w:cs="Times New Roman"/>
+          <w:sz w:val="26"/>
+          <w:szCs w:val="26"/>
+          <w:lang w:val="en-US"/>
+        </w:rPr>
+      </w:pPr>
+      <w:r>
+        <w:rPr>
+          <w:rFonts w:hint="default" w:ascii="Times New Roman" w:hAnsi="Times New Roman" w:cs="Times New Roman"/>
+          <w:sz w:val="26"/>
+          <w:szCs w:val="26"/>
+          <w:lang w:val="en-US"/>
+        </w:rPr>
+        <w:t xml:space="preserve">Các file: </w:t>
+      </w:r>
+    </w:p>
+    <w:p>
+      <w:pPr>
+        <w:numPr>
+          <w:ilvl w:val="0"/>
+          <w:numId w:val="1"/>
+        </w:numPr>
+        <w:ind w:left="420" w:leftChars="0" w:hanging="420" w:firstLineChars="0"/>
+        <w:jc w:val="both"/>
+        <w:rPr>
+          <w:rFonts w:hint="default" w:ascii="Times New Roman" w:hAnsi="Times New Roman" w:cs="Times New Roman"/>
+          <w:i/>
+          <w:iCs/>
+          <w:color w:val="0000FF"/>
+          <w:sz w:val="26"/>
+          <w:szCs w:val="26"/>
+          <w:lang w:val="en-US"/>
+        </w:rPr>
+      </w:pPr>
+      <w:r>
+        <w:rPr>
+          <w:rFonts w:hint="default" w:ascii="Times New Roman" w:hAnsi="Times New Roman" w:cs="Times New Roman"/>
+          <w:i/>
+          <w:iCs/>
+          <w:color w:val="0000FF"/>
+          <w:sz w:val="26"/>
+          <w:szCs w:val="26"/>
+          <w:lang w:val="en-US"/>
+        </w:rPr>
+        <w:t>Script_Generate_LSOA_Postcode_Mapping.sql</w:t>
+      </w:r>
+    </w:p>
+    <w:p>
+      <w:pPr>
+        <w:numPr>
+          <w:ilvl w:val="0"/>
+          <w:numId w:val="1"/>
+        </w:numPr>
+        <w:ind w:left="420" w:leftChars="0" w:hanging="420" w:firstLineChars="0"/>
+        <w:jc w:val="both"/>
+        <w:rPr>
+          <w:rFonts w:hint="default" w:ascii="Times New Roman" w:hAnsi="Times New Roman" w:cs="Times New Roman"/>
+          <w:i/>
+          <w:iCs/>
+          <w:color w:val="0000FF"/>
+          <w:sz w:val="26"/>
+          <w:szCs w:val="26"/>
+          <w:lang w:val="en-US"/>
+        </w:rPr>
+      </w:pPr>
+      <w:r>
+        <w:rPr>
+          <w:rFonts w:hint="default" w:ascii="Times New Roman" w:hAnsi="Times New Roman" w:cs="Times New Roman"/>
+          <w:i/>
+          <w:iCs/>
+          <w:color w:val="0000FF"/>
+          <w:sz w:val="26"/>
+          <w:szCs w:val="26"/>
+          <w:lang w:val="en-US"/>
+        </w:rPr>
+        <w:t>Script_Generate_UK_Postcode.sql</w:t>
+      </w:r>
+    </w:p>
+    <w:p>
+      <w:pPr>
+        <w:numPr>
+          <w:ilvl w:val="0"/>
+          <w:numId w:val="1"/>
+        </w:numPr>
+        <w:ind w:left="420" w:leftChars="0" w:hanging="420" w:firstLineChars="0"/>
+        <w:jc w:val="both"/>
+        <w:rPr>
+          <w:rFonts w:hint="default" w:ascii="Times New Roman" w:hAnsi="Times New Roman" w:cs="Times New Roman"/>
+          <w:i/>
+          <w:iCs/>
+          <w:color w:val="0000FF"/>
+          <w:sz w:val="26"/>
+          <w:szCs w:val="26"/>
+          <w:lang w:val="en-US"/>
+        </w:rPr>
+      </w:pPr>
+      <w:r>
+        <w:rPr>
+          <w:rFonts w:hint="default" w:ascii="Times New Roman" w:hAnsi="Times New Roman" w:cs="Times New Roman"/>
+          <w:i/>
+          <w:iCs/>
+          <w:color w:val="0000FF"/>
+          <w:sz w:val="26"/>
+          <w:szCs w:val="26"/>
+          <w:lang w:val="en-US"/>
+        </w:rPr>
+        <w:t>Script_Generate_CAR_Accident.sql</w:t>
+      </w:r>
+    </w:p>
+    <w:p>
+      <w:pPr>
+        <w:numPr>
+          <w:ilvl w:val="0"/>
+          <w:numId w:val="0"/>
+        </w:numPr>
         <w:jc w:val="center"/>
         <w:rPr>
-          <w:rFonts w:hint="default" w:ascii="Times New Roman" w:hAnsi="Times New Roman" w:cs="Times New Roman"/>
-          <w:sz w:val="26"/>
-          <w:szCs w:val="26"/>
+          <w:rFonts w:hint="default"/>
+          <w:lang w:val="en-US"/>
         </w:rPr>
       </w:pPr>
       <w:r>
         <w:drawing>
           <wp:inline distT="0" distB="0" distL="114300" distR="114300">
-            <wp:extent cx="4022090" cy="1715135"/>
-            <wp:effectExtent l="0" t="0" r="1270" b="6985"/>
-            <wp:docPr id="3" name="Picture 3"/>
+            <wp:extent cx="5364480" cy="1706880"/>
+            <wp:effectExtent l="0" t="0" r="0" b="0"/>
+            <wp:docPr id="14" name="Picture 1"/>
             <wp:cNvGraphicFramePr>
               <a:graphicFrameLocks xmlns:a="http://schemas.openxmlformats.org/drawingml/2006/main" noChangeAspect="1"/>
             </wp:cNvGraphicFramePr>
@@ -147,7 +303,7 @@
               <a:graphicData uri="http://schemas.openxmlformats.org/drawingml/2006/picture">
                 <pic:pic xmlns:pic="http://schemas.openxmlformats.org/drawingml/2006/picture">
                   <pic:nvPicPr>
-                    <pic:cNvPr id="3" name="Picture 3"/>
+                    <pic:cNvPr id="14" name="Picture 1"/>
                     <pic:cNvPicPr>
                       <a:picLocks noChangeAspect="1"/>
                     </pic:cNvPicPr>
@@ -161,7 +317,7 @@
                   <pic:spPr>
                     <a:xfrm>
                       <a:off x="0" y="0"/>
-                      <a:ext cx="4022090" cy="1715135"/>
+                      <a:ext cx="5364480" cy="1706880"/>
                     </a:xfrm>
                     <a:prstGeom prst="rect">
                       <a:avLst/>
@@ -180,139 +336,23 @@
     </w:p>
     <w:p>
       <w:pPr>
-        <w:jc w:val="both"/>
-        <w:rPr>
-          <w:rFonts w:hint="default" w:ascii="Times New Roman" w:hAnsi="Times New Roman" w:cs="Times New Roman"/>
-          <w:sz w:val="26"/>
-          <w:szCs w:val="26"/>
-        </w:rPr>
-      </w:pPr>
-      <w:r>
-        <w:drawing>
-          <wp:inline distT="0" distB="0" distL="114300" distR="114300">
-            <wp:extent cx="635" cy="0"/>
-            <wp:effectExtent l="0" t="0" r="0" b="0"/>
-            <wp:docPr id="1" name="Picture 1"/>
-            <wp:cNvGraphicFramePr>
-              <a:graphicFrameLocks xmlns:a="http://schemas.openxmlformats.org/drawingml/2006/main" noChangeAspect="1"/>
-            </wp:cNvGraphicFramePr>
-            <a:graphic xmlns:a="http://schemas.openxmlformats.org/drawingml/2006/main">
-              <a:graphicData uri="http://schemas.openxmlformats.org/drawingml/2006/picture">
-                <pic:pic xmlns:pic="http://schemas.openxmlformats.org/drawingml/2006/picture">
-                  <pic:nvPicPr>
-                    <pic:cNvPr id="1" name="Picture 1"/>
-                    <pic:cNvPicPr>
-                      <a:picLocks noChangeAspect="1"/>
-                    </pic:cNvPicPr>
-                  </pic:nvPicPr>
-                  <pic:blipFill>
-                    <a:blip r:embed="rId5"/>
-                    <a:stretch>
-                      <a:fillRect/>
-                    </a:stretch>
-                  </pic:blipFill>
-                  <pic:spPr>
-                    <a:xfrm>
-                      <a:off x="0" y="0"/>
-                      <a:ext cx="635" cy="0"/>
-                    </a:xfrm>
-                    <a:prstGeom prst="rect">
-                      <a:avLst/>
-                    </a:prstGeom>
-                    <a:noFill/>
-                    <a:ln>
-                      <a:noFill/>
-                    </a:ln>
-                  </pic:spPr>
-                </pic:pic>
-              </a:graphicData>
-            </a:graphic>
-          </wp:inline>
-        </w:drawing>
-      </w:r>
-      <w:r>
-        <w:drawing>
-          <wp:inline distT="0" distB="0" distL="114300" distR="114300">
-            <wp:extent cx="635" cy="0"/>
-            <wp:effectExtent l="0" t="0" r="0" b="0"/>
-            <wp:docPr id="2" name="Picture 2"/>
-            <wp:cNvGraphicFramePr>
-              <a:graphicFrameLocks xmlns:a="http://schemas.openxmlformats.org/drawingml/2006/main" noChangeAspect="1"/>
-            </wp:cNvGraphicFramePr>
-            <a:graphic xmlns:a="http://schemas.openxmlformats.org/drawingml/2006/main">
-              <a:graphicData uri="http://schemas.openxmlformats.org/drawingml/2006/picture">
-                <pic:pic xmlns:pic="http://schemas.openxmlformats.org/drawingml/2006/picture">
-                  <pic:nvPicPr>
-                    <pic:cNvPr id="2" name="Picture 2"/>
-                    <pic:cNvPicPr>
-                      <a:picLocks noChangeAspect="1"/>
-                    </pic:cNvPicPr>
-                  </pic:nvPicPr>
-                  <pic:blipFill>
-                    <a:blip r:embed="rId5"/>
-                    <a:stretch>
-                      <a:fillRect/>
-                    </a:stretch>
-                  </pic:blipFill>
-                  <pic:spPr>
-                    <a:xfrm>
-                      <a:off x="0" y="0"/>
-                      <a:ext cx="635" cy="0"/>
-                    </a:xfrm>
-                    <a:prstGeom prst="rect">
-                      <a:avLst/>
-                    </a:prstGeom>
-                    <a:noFill/>
-                    <a:ln>
-                      <a:noFill/>
-                    </a:ln>
-                  </pic:spPr>
-                </pic:pic>
-              </a:graphicData>
-            </a:graphic>
-          </wp:inline>
-        </w:drawing>
-      </w:r>
-    </w:p>
-    <w:p>
-      <w:pPr>
-        <w:numPr>
-          <w:ilvl w:val="0"/>
-          <w:numId w:val="1"/>
-        </w:numPr>
-        <w:jc w:val="both"/>
-        <w:rPr>
-          <w:rFonts w:hint="default" w:ascii="Times New Roman" w:hAnsi="Times New Roman" w:cs="Times New Roman"/>
-          <w:sz w:val="26"/>
-          <w:szCs w:val="26"/>
-          <w:lang w:val="en-US"/>
-        </w:rPr>
-      </w:pPr>
-      <w:r>
-        <w:rPr>
-          <w:rFonts w:hint="default" w:ascii="Times New Roman" w:hAnsi="Times New Roman" w:cs="Times New Roman"/>
-          <w:sz w:val="26"/>
-          <w:szCs w:val="26"/>
-          <w:lang w:val="en-US"/>
-        </w:rPr>
-        <w:t>Chạy</w:t>
-      </w:r>
-      <w:r>
-        <w:rPr>
-          <w:rFonts w:hint="default" w:ascii="Times New Roman" w:hAnsi="Times New Roman" w:cs="Times New Roman"/>
-          <w:sz w:val="26"/>
-          <w:szCs w:val="26"/>
-        </w:rPr>
-        <w:t xml:space="preserve"> đoạn code</w:t>
-      </w:r>
-      <w:r>
-        <w:rPr>
-          <w:rFonts w:hint="default" w:ascii="Times New Roman" w:hAnsi="Times New Roman" w:cs="Times New Roman"/>
-          <w:sz w:val="26"/>
-          <w:szCs w:val="26"/>
-          <w:lang w:val="en-US"/>
-        </w:rPr>
-        <w:t xml:space="preserve"> tạo các Table</w:t>
+        <w:pStyle w:val="3"/>
+        <w:numPr>
+          <w:ilvl w:val="0"/>
+          <w:numId w:val="2"/>
+        </w:numPr>
+        <w:bidi w:val="0"/>
+        <w:rPr>
+          <w:rFonts w:hint="default"/>
+          <w:lang w:val="en-US"/>
+        </w:rPr>
+      </w:pPr>
+      <w:r>
+        <w:rPr>
+          <w:rFonts w:hint="default"/>
+          <w:lang w:val="en-US"/>
+        </w:rPr>
+        <w:t>Download Data và đặt vào đúng vị trí ổ đĩa D:\</w:t>
       </w:r>
     </w:p>
     <w:p>
@@ -320,80 +360,86 @@
         <w:numPr>
           <w:numId w:val="0"/>
         </w:numPr>
-        <w:jc w:val="center"/>
-      </w:pPr>
-      <w:r>
-        <w:drawing>
-          <wp:inline distT="0" distB="0" distL="114300" distR="114300">
-            <wp:extent cx="3827780" cy="2550795"/>
-            <wp:effectExtent l="0" t="0" r="12700" b="9525"/>
-            <wp:docPr id="4" name="Picture 4"/>
-            <wp:cNvGraphicFramePr>
-              <a:graphicFrameLocks xmlns:a="http://schemas.openxmlformats.org/drawingml/2006/main" noChangeAspect="1"/>
-            </wp:cNvGraphicFramePr>
-            <a:graphic xmlns:a="http://schemas.openxmlformats.org/drawingml/2006/main">
-              <a:graphicData uri="http://schemas.openxmlformats.org/drawingml/2006/picture">
-                <pic:pic xmlns:pic="http://schemas.openxmlformats.org/drawingml/2006/picture">
-                  <pic:nvPicPr>
-                    <pic:cNvPr id="4" name="Picture 4"/>
-                    <pic:cNvPicPr>
-                      <a:picLocks noChangeAspect="1"/>
-                    </pic:cNvPicPr>
-                  </pic:nvPicPr>
-                  <pic:blipFill>
-                    <a:blip r:embed="rId6"/>
-                    <a:stretch>
-                      <a:fillRect/>
-                    </a:stretch>
-                  </pic:blipFill>
-                  <pic:spPr>
-                    <a:xfrm>
-                      <a:off x="0" y="0"/>
-                      <a:ext cx="3827780" cy="2550795"/>
-                    </a:xfrm>
-                    <a:prstGeom prst="rect">
-                      <a:avLst/>
-                    </a:prstGeom>
-                    <a:noFill/>
-                    <a:ln>
-                      <a:noFill/>
-                    </a:ln>
-                  </pic:spPr>
-                </pic:pic>
-              </a:graphicData>
-            </a:graphic>
-          </wp:inline>
-        </w:drawing>
-      </w:r>
-    </w:p>
-    <w:p>
-      <w:pPr>
-        <w:numPr>
-          <w:ilvl w:val="0"/>
-          <w:numId w:val="1"/>
-        </w:numPr>
-        <w:ind w:left="0" w:leftChars="0" w:firstLine="0" w:firstLineChars="0"/>
+        <w:ind w:leftChars="0"/>
         <w:jc w:val="left"/>
         <w:rPr>
           <w:rFonts w:hint="default" w:ascii="Times New Roman" w:hAnsi="Times New Roman" w:cs="Times New Roman"/>
-          <w:sz w:val="26"/>
-          <w:szCs w:val="26"/>
-          <w:lang w:val="en-US"/>
-        </w:rPr>
-      </w:pPr>
-      <w:r>
-        <w:rPr>
-          <w:rFonts w:hint="default" w:ascii="Times New Roman" w:hAnsi="Times New Roman" w:cs="Times New Roman"/>
-          <w:sz w:val="26"/>
-          <w:szCs w:val="26"/>
-          <w:lang w:val="en-US"/>
-        </w:rPr>
-        <w:t>Download Data và đặt vào đúng vị trí ổ đĩa D:\</w:t>
-      </w:r>
-    </w:p>
-    <w:p>
-      <w:pPr>
-        <w:numPr>
+          <w:i w:val="0"/>
+          <w:iCs w:val="0"/>
+          <w:color w:val="0000FF"/>
+          <w:sz w:val="26"/>
+          <w:szCs w:val="26"/>
+          <w:lang w:val="en-US"/>
+        </w:rPr>
+      </w:pPr>
+      <w:r>
+        <w:rPr>
+          <w:rFonts w:hint="default" w:ascii="Times New Roman" w:hAnsi="Times New Roman" w:cs="Times New Roman"/>
+          <w:sz w:val="26"/>
+          <w:szCs w:val="26"/>
+          <w:lang w:val="en-US"/>
+        </w:rPr>
+        <w:t xml:space="preserve">Vị trí lưu đường dẫn download data tại: </w:t>
+      </w:r>
+      <w:r>
+        <w:rPr>
+          <w:rFonts w:hint="default" w:ascii="Times New Roman" w:hAnsi="Times New Roman"/>
+          <w:i w:val="0"/>
+          <w:iCs w:val="0"/>
+          <w:color w:val="0000FF"/>
+          <w:sz w:val="26"/>
+          <w:szCs w:val="26"/>
+          <w:lang w:val="en-US"/>
+        </w:rPr>
+        <w:t>TrafficAccidentDataWarehouse</w:t>
+      </w:r>
+      <w:r>
+        <w:rPr>
+          <w:rFonts w:hint="default" w:ascii="Times New Roman" w:hAnsi="Times New Roman" w:cs="Times New Roman"/>
+          <w:i w:val="0"/>
+          <w:iCs w:val="0"/>
+          <w:color w:val="0000FF"/>
+          <w:sz w:val="26"/>
+          <w:szCs w:val="26"/>
+          <w:lang w:val="en-US"/>
+        </w:rPr>
+        <w:t>\Data.docx</w:t>
+      </w:r>
+    </w:p>
+    <w:p>
+      <w:pPr>
+        <w:numPr>
+          <w:numId w:val="0"/>
+        </w:numPr>
+        <w:ind w:leftChars="0"/>
+        <w:jc w:val="left"/>
+        <w:rPr>
+          <w:rFonts w:hint="default" w:ascii="Times New Roman" w:hAnsi="Times New Roman" w:cs="Times New Roman"/>
+          <w:i w:val="0"/>
+          <w:iCs w:val="0"/>
+          <w:color w:val="auto"/>
+          <w:sz w:val="26"/>
+          <w:szCs w:val="26"/>
+          <w:lang w:val="en-US"/>
+        </w:rPr>
+      </w:pPr>
+      <w:r>
+        <w:rPr>
+          <w:rFonts w:hint="default" w:ascii="Times New Roman" w:hAnsi="Times New Roman" w:cs="Times New Roman"/>
+          <w:i w:val="0"/>
+          <w:iCs w:val="0"/>
+          <w:color w:val="auto"/>
+          <w:sz w:val="26"/>
+          <w:szCs w:val="26"/>
+          <w:lang w:val="en-US"/>
+        </w:rPr>
+        <w:t>Lưu trong ổ D:\ như sau:</w:t>
+      </w:r>
+    </w:p>
+    <w:p>
+      <w:pPr>
+        <w:numPr>
+          <w:ilvl w:val="0"/>
           <w:numId w:val="0"/>
         </w:numPr>
         <w:ind w:leftChars="0"/>
@@ -424,7 +470,7 @@
                     </pic:cNvPicPr>
                   </pic:nvPicPr>
                   <pic:blipFill>
-                    <a:blip r:embed="rId7"/>
+                    <a:blip r:embed="rId5"/>
                     <a:stretch>
                       <a:fillRect/>
                     </a:stretch>
@@ -451,24 +497,20 @@
     </w:p>
     <w:p>
       <w:pPr>
-        <w:numPr>
-          <w:ilvl w:val="0"/>
-          <w:numId w:val="1"/>
-        </w:numPr>
-        <w:ind w:left="0" w:leftChars="0" w:firstLine="0" w:firstLineChars="0"/>
-        <w:jc w:val="left"/>
-        <w:rPr>
-          <w:rFonts w:hint="default" w:ascii="Times New Roman" w:hAnsi="Times New Roman" w:cs="Times New Roman"/>
-          <w:sz w:val="26"/>
-          <w:szCs w:val="26"/>
-          <w:lang w:val="en-US"/>
-        </w:rPr>
-      </w:pPr>
-      <w:r>
-        <w:rPr>
-          <w:rFonts w:hint="default" w:ascii="Times New Roman" w:hAnsi="Times New Roman" w:cs="Times New Roman"/>
-          <w:sz w:val="26"/>
-          <w:szCs w:val="26"/>
+        <w:pStyle w:val="3"/>
+        <w:numPr>
+          <w:ilvl w:val="0"/>
+          <w:numId w:val="2"/>
+        </w:numPr>
+        <w:bidi w:val="0"/>
+        <w:rPr>
+          <w:rFonts w:hint="default"/>
+          <w:lang w:val="en-US"/>
+        </w:rPr>
+      </w:pPr>
+      <w:r>
+        <w:rPr>
+          <w:rFonts w:hint="default"/>
           <w:lang w:val="en-US"/>
         </w:rPr>
         <w:t>Mở và Start Project: PrepareSource</w:t>
@@ -497,7 +539,7 @@
                     </pic:cNvPicPr>
                   </pic:nvPicPr>
                   <pic:blipFill>
-                    <a:blip r:embed="rId8"/>
+                    <a:blip r:embed="rId6"/>
                     <a:stretch>
                       <a:fillRect/>
                     </a:stretch>
@@ -545,8 +587,6 @@
         </w:rPr>
         <w:t>Lưu ý: Khi di chuyển qua máy khác, cần thay đổi Database trên chính máy đó rồi mới Start Project, như ảnh minh họa bên dưới:</w:t>
       </w:r>
-      <w:bookmarkStart w:id="0" w:name="_GoBack"/>
-      <w:bookmarkEnd w:id="0"/>
     </w:p>
     <w:p>
       <w:pPr>
@@ -579,7 +619,7 @@
                     </pic:cNvPicPr>
                   </pic:nvPicPr>
                   <pic:blipFill>
-                    <a:blip r:embed="rId9"/>
+                    <a:blip r:embed="rId7"/>
                     <a:stretch>
                       <a:fillRect/>
                     </a:stretch>
@@ -615,23 +655,16 @@
     </w:p>
     <w:p>
       <w:pPr>
-        <w:jc w:val="both"/>
-        <w:rPr>
-          <w:rFonts w:hint="default" w:ascii="Times New Roman" w:hAnsi="Times New Roman" w:cs="Times New Roman"/>
-          <w:b/>
-          <w:bCs/>
-          <w:sz w:val="26"/>
-          <w:szCs w:val="26"/>
-          <w:lang w:val="en-US"/>
-        </w:rPr>
-      </w:pPr>
-      <w:r>
-        <w:rPr>
-          <w:rFonts w:hint="default" w:ascii="Times New Roman" w:hAnsi="Times New Roman" w:cs="Times New Roman"/>
-          <w:b/>
-          <w:bCs/>
-          <w:sz w:val="26"/>
-          <w:szCs w:val="26"/>
+        <w:pStyle w:val="2"/>
+        <w:bidi w:val="0"/>
+        <w:rPr>
+          <w:rFonts w:hint="default"/>
+          <w:lang w:val="en-US"/>
+        </w:rPr>
+      </w:pPr>
+      <w:r>
+        <w:rPr>
+          <w:rFonts w:hint="default"/>
           <w:lang w:val="en-US"/>
         </w:rPr>
         <w:t>II. THỰC HIỆN ETL</w:t>
@@ -639,48 +672,194 @@
     </w:p>
     <w:p>
       <w:pPr>
-        <w:jc w:val="both"/>
-        <w:rPr>
-          <w:rFonts w:hint="default" w:ascii="Times New Roman" w:hAnsi="Times New Roman" w:cs="Times New Roman"/>
-          <w:sz w:val="26"/>
-          <w:szCs w:val="26"/>
-          <w:lang w:val="en-US"/>
-        </w:rPr>
-      </w:pPr>
-      <w:r>
-        <w:rPr>
-          <w:rFonts w:hint="default" w:ascii="Times New Roman" w:hAnsi="Times New Roman" w:cs="Times New Roman"/>
-          <w:sz w:val="26"/>
-          <w:szCs w:val="26"/>
+        <w:pStyle w:val="3"/>
+        <w:bidi w:val="0"/>
+        <w:rPr>
+          <w:rFonts w:hint="default" w:ascii="Times New Roman" w:hAnsi="Times New Roman" w:cs="Times New Roman"/>
+          <w:sz w:val="26"/>
+          <w:szCs w:val="26"/>
+          <w:lang w:val="en-US"/>
+        </w:rPr>
+      </w:pPr>
+      <w:r>
+        <w:rPr>
+          <w:rFonts w:hint="default"/>
         </w:rPr>
         <w:t xml:space="preserve">1. </w:t>
       </w:r>
       <w:r>
         <w:rPr>
-          <w:rFonts w:hint="default" w:ascii="Times New Roman" w:hAnsi="Times New Roman" w:cs="Times New Roman"/>
-          <w:sz w:val="26"/>
-          <w:szCs w:val="26"/>
-          <w:lang w:val="en-US"/>
-        </w:rPr>
-        <w:t>Tao Database tên: DB_MetaData bằng cách chạy đoạn code:</w:t>
-      </w:r>
-    </w:p>
-    <w:p>
-      <w:pPr>
-        <w:jc w:val="center"/>
-        <w:rPr>
-          <w:rFonts w:hint="default" w:ascii="Times New Roman" w:hAnsi="Times New Roman" w:cs="Times New Roman"/>
-          <w:sz w:val="26"/>
-          <w:szCs w:val="26"/>
-          <w:lang w:val="en-US"/>
-        </w:rPr>
+          <w:rFonts w:hint="default"/>
+          <w:lang w:val="en-US"/>
+        </w:rPr>
+        <w:t>Tao Database tên: DB_MetaData và DB_Stage bằng cách chạy file Script:</w:t>
+      </w:r>
+      <w:bookmarkStart w:id="0" w:name="_GoBack"/>
+      <w:bookmarkEnd w:id="0"/>
+    </w:p>
+    <w:p>
+      <w:pPr>
+        <w:numPr>
+          <w:ilvl w:val="0"/>
+          <w:numId w:val="0"/>
+        </w:numPr>
+        <w:jc w:val="both"/>
+        <w:rPr>
+          <w:rFonts w:hint="default" w:ascii="Times New Roman" w:hAnsi="Times New Roman" w:cs="Times New Roman"/>
+          <w:i/>
+          <w:iCs/>
+          <w:color w:val="0000FF"/>
+          <w:sz w:val="26"/>
+          <w:szCs w:val="26"/>
+          <w:lang w:val="en-US"/>
+        </w:rPr>
+      </w:pPr>
+      <w:r>
+        <w:rPr>
+          <w:rFonts w:hint="default" w:ascii="Times New Roman" w:hAnsi="Times New Roman" w:cs="Times New Roman"/>
+          <w:sz w:val="26"/>
+          <w:szCs w:val="26"/>
+          <w:lang w:val="en-US"/>
+        </w:rPr>
+        <w:t>Vị trí lưu script:</w:t>
+      </w:r>
+      <w:r>
+        <w:rPr>
+          <w:rFonts w:hint="default" w:ascii="Times New Roman" w:hAnsi="Times New Roman" w:cs="Times New Roman"/>
+          <w:i/>
+          <w:iCs/>
+          <w:color w:val="0000FF"/>
+          <w:sz w:val="26"/>
+          <w:szCs w:val="26"/>
+          <w:lang w:val="en-US"/>
+        </w:rPr>
+        <w:t xml:space="preserve"> </w:t>
+      </w:r>
+      <w:r>
+        <w:rPr>
+          <w:rFonts w:hint="default" w:ascii="Times New Roman" w:hAnsi="Times New Roman"/>
+          <w:i/>
+          <w:iCs/>
+          <w:color w:val="0000FF"/>
+          <w:sz w:val="26"/>
+          <w:szCs w:val="26"/>
+          <w:lang w:val="en-US"/>
+        </w:rPr>
+        <w:t>TrafficAccidentDataWarehouse</w:t>
+      </w:r>
+      <w:r>
+        <w:rPr>
+          <w:rFonts w:hint="default" w:ascii="Times New Roman" w:hAnsi="Times New Roman" w:cs="Times New Roman"/>
+          <w:i/>
+          <w:iCs/>
+          <w:color w:val="0000FF"/>
+          <w:sz w:val="26"/>
+          <w:szCs w:val="26"/>
+          <w:lang w:val="en-US"/>
+        </w:rPr>
+        <w:t>\Script SQL Server\ Script Generate Databases</w:t>
+      </w:r>
+    </w:p>
+    <w:p>
+      <w:pPr>
+        <w:numPr>
+          <w:ilvl w:val="0"/>
+          <w:numId w:val="0"/>
+        </w:numPr>
+        <w:jc w:val="both"/>
+        <w:rPr>
+          <w:rFonts w:hint="default" w:ascii="Times New Roman" w:hAnsi="Times New Roman" w:cs="Times New Roman"/>
+          <w:sz w:val="26"/>
+          <w:szCs w:val="26"/>
+          <w:lang w:val="en-US"/>
+        </w:rPr>
+      </w:pPr>
+      <w:r>
+        <w:rPr>
+          <w:rFonts w:hint="default" w:ascii="Times New Roman" w:hAnsi="Times New Roman" w:cs="Times New Roman"/>
+          <w:sz w:val="26"/>
+          <w:szCs w:val="26"/>
+          <w:lang w:val="en-US"/>
+        </w:rPr>
+        <w:t xml:space="preserve">Các file: </w:t>
+      </w:r>
+    </w:p>
+    <w:p>
+      <w:pPr>
+        <w:numPr>
+          <w:ilvl w:val="0"/>
+          <w:numId w:val="1"/>
+        </w:numPr>
+        <w:ind w:left="420" w:leftChars="0" w:hanging="420" w:firstLineChars="0"/>
+        <w:jc w:val="both"/>
+        <w:rPr>
+          <w:rFonts w:hint="default" w:ascii="Times New Roman" w:hAnsi="Times New Roman" w:cs="Times New Roman"/>
+          <w:i/>
+          <w:iCs/>
+          <w:color w:val="0000FF"/>
+          <w:sz w:val="26"/>
+          <w:szCs w:val="26"/>
+          <w:lang w:val="en-US"/>
+        </w:rPr>
+      </w:pPr>
+      <w:r>
+        <w:rPr>
+          <w:rFonts w:hint="default" w:ascii="Times New Roman" w:hAnsi="Times New Roman" w:cs="Times New Roman"/>
+          <w:i/>
+          <w:iCs/>
+          <w:color w:val="0000FF"/>
+          <w:sz w:val="26"/>
+          <w:szCs w:val="26"/>
+          <w:lang w:val="en-US"/>
+        </w:rPr>
+        <w:t>Script_Generate_STAGE_DB.sql</w:t>
+      </w:r>
+    </w:p>
+    <w:p>
+      <w:pPr>
+        <w:numPr>
+          <w:ilvl w:val="0"/>
+          <w:numId w:val="1"/>
+        </w:numPr>
+        <w:ind w:left="420" w:leftChars="0" w:hanging="420" w:firstLineChars="0"/>
+        <w:jc w:val="both"/>
+        <w:rPr>
+          <w:rFonts w:hint="default" w:ascii="Times New Roman" w:hAnsi="Times New Roman" w:cs="Times New Roman"/>
+          <w:i/>
+          <w:iCs/>
+          <w:color w:val="0000FF"/>
+          <w:sz w:val="26"/>
+          <w:szCs w:val="26"/>
+          <w:lang w:val="en-US"/>
+        </w:rPr>
+      </w:pPr>
+      <w:r>
+        <w:rPr>
+          <w:rFonts w:hint="default" w:ascii="Times New Roman" w:hAnsi="Times New Roman" w:cs="Times New Roman"/>
+          <w:i/>
+          <w:iCs/>
+          <w:color w:val="0000FF"/>
+          <w:sz w:val="26"/>
+          <w:szCs w:val="26"/>
+          <w:lang w:val="en-US"/>
+        </w:rPr>
+        <w:t>Script_Generate_METAData_DB.sql</w:t>
+      </w:r>
+    </w:p>
+    <w:p>
+      <w:pPr>
+        <w:numPr>
+          <w:ilvl w:val="0"/>
+          <w:numId w:val="0"/>
+        </w:numPr>
+        <w:jc w:val="both"/>
       </w:pPr>
       <w:r>
         <w:drawing>
           <wp:inline distT="0" distB="0" distL="114300" distR="114300">
-            <wp:extent cx="4272280" cy="2483485"/>
-            <wp:effectExtent l="0" t="0" r="10160" b="635"/>
-            <wp:docPr id="6" name="Picture 6"/>
+            <wp:extent cx="5364480" cy="1706880"/>
+            <wp:effectExtent l="0" t="0" r="0" b="0"/>
+            <wp:docPr id="15" name="Picture 1"/>
             <wp:cNvGraphicFramePr>
               <a:graphicFrameLocks xmlns:a="http://schemas.openxmlformats.org/drawingml/2006/main" noChangeAspect="1"/>
             </wp:cNvGraphicFramePr>
@@ -688,13 +867,13 @@
               <a:graphicData uri="http://schemas.openxmlformats.org/drawingml/2006/picture">
                 <pic:pic xmlns:pic="http://schemas.openxmlformats.org/drawingml/2006/picture">
                   <pic:nvPicPr>
-                    <pic:cNvPr id="6" name="Picture 6"/>
+                    <pic:cNvPr id="15" name="Picture 1"/>
                     <pic:cNvPicPr>
                       <a:picLocks noChangeAspect="1"/>
                     </pic:cNvPicPr>
                   </pic:nvPicPr>
                   <pic:blipFill>
-                    <a:blip r:embed="rId10"/>
+                    <a:blip r:embed="rId4"/>
                     <a:stretch>
                       <a:fillRect/>
                     </a:stretch>
@@ -702,7 +881,7 @@
                   <pic:spPr>
                     <a:xfrm>
                       <a:off x="0" y="0"/>
-                      <a:ext cx="4272280" cy="2483485"/>
+                      <a:ext cx="5364480" cy="1706880"/>
                     </a:xfrm>
                     <a:prstGeom prst="rect">
                       <a:avLst/>
@@ -721,235 +900,20 @@
     </w:p>
     <w:p>
       <w:pPr>
-        <w:jc w:val="both"/>
-        <w:rPr>
-          <w:rFonts w:hint="default" w:ascii="Times New Roman" w:hAnsi="Times New Roman" w:cs="Times New Roman"/>
-          <w:sz w:val="26"/>
-          <w:szCs w:val="26"/>
-          <w:lang w:val="en-US"/>
-        </w:rPr>
-      </w:pPr>
-    </w:p>
-    <w:p>
-      <w:pPr>
-        <w:numPr>
-          <w:ilvl w:val="0"/>
-          <w:numId w:val="2"/>
-        </w:numPr>
-        <w:jc w:val="both"/>
-        <w:rPr>
-          <w:rFonts w:hint="default" w:ascii="Times New Roman" w:hAnsi="Times New Roman" w:cs="Times New Roman"/>
-          <w:sz w:val="26"/>
-          <w:szCs w:val="26"/>
-          <w:lang w:val="en-US"/>
-        </w:rPr>
-      </w:pPr>
-      <w:r>
-        <w:rPr>
-          <w:rFonts w:hint="default" w:ascii="Times New Roman" w:hAnsi="Times New Roman" w:cs="Times New Roman"/>
-          <w:sz w:val="26"/>
-          <w:szCs w:val="26"/>
-          <w:lang w:val="en-US"/>
-        </w:rPr>
-        <w:t>Tạo Database Stage và các bảng chứa dữ liệu bằng cách chạy đoạn code</w:t>
-      </w:r>
-    </w:p>
-    <w:p>
-      <w:pPr>
-        <w:numPr>
-          <w:numId w:val="0"/>
-        </w:numPr>
-        <w:jc w:val="center"/>
-      </w:pPr>
-      <w:r>
-        <w:drawing>
-          <wp:inline distT="0" distB="0" distL="114300" distR="114300">
-            <wp:extent cx="4505325" cy="3173730"/>
-            <wp:effectExtent l="0" t="0" r="5715" b="11430"/>
-            <wp:docPr id="7" name="Picture 7"/>
-            <wp:cNvGraphicFramePr>
-              <a:graphicFrameLocks xmlns:a="http://schemas.openxmlformats.org/drawingml/2006/main" noChangeAspect="1"/>
-            </wp:cNvGraphicFramePr>
-            <a:graphic xmlns:a="http://schemas.openxmlformats.org/drawingml/2006/main">
-              <a:graphicData uri="http://schemas.openxmlformats.org/drawingml/2006/picture">
-                <pic:pic xmlns:pic="http://schemas.openxmlformats.org/drawingml/2006/picture">
-                  <pic:nvPicPr>
-                    <pic:cNvPr id="7" name="Picture 7"/>
-                    <pic:cNvPicPr>
-                      <a:picLocks noChangeAspect="1"/>
-                    </pic:cNvPicPr>
-                  </pic:nvPicPr>
-                  <pic:blipFill>
-                    <a:blip r:embed="rId11"/>
-                    <a:stretch>
-                      <a:fillRect/>
-                    </a:stretch>
-                  </pic:blipFill>
-                  <pic:spPr>
-                    <a:xfrm>
-                      <a:off x="0" y="0"/>
-                      <a:ext cx="4505325" cy="3173730"/>
-                    </a:xfrm>
-                    <a:prstGeom prst="rect">
-                      <a:avLst/>
-                    </a:prstGeom>
-                    <a:noFill/>
-                    <a:ln>
-                      <a:noFill/>
-                    </a:ln>
-                  </pic:spPr>
-                </pic:pic>
-              </a:graphicData>
-            </a:graphic>
-          </wp:inline>
-        </w:drawing>
-      </w:r>
-    </w:p>
-    <w:p>
-      <w:pPr>
-        <w:numPr>
-          <w:ilvl w:val="0"/>
-          <w:numId w:val="2"/>
-        </w:numPr>
-        <w:jc w:val="both"/>
-        <w:rPr>
-          <w:rFonts w:hint="default" w:ascii="Times New Roman" w:hAnsi="Times New Roman" w:cs="Times New Roman"/>
-          <w:sz w:val="26"/>
-          <w:szCs w:val="26"/>
-          <w:lang w:val="en-US"/>
-        </w:rPr>
-      </w:pPr>
-      <w:r>
-        <w:rPr>
-          <w:rFonts w:hint="default" w:ascii="Times New Roman" w:hAnsi="Times New Roman" w:cs="Times New Roman"/>
-          <w:sz w:val="26"/>
-          <w:szCs w:val="26"/>
-          <w:lang w:val="en-US"/>
-        </w:rPr>
-        <w:t>Insert các thông tin ban đầu các bảng dữ liệu đã đổ vào Stage, chạy đoạn code:</w:t>
-      </w:r>
-    </w:p>
-    <w:p>
-      <w:pPr>
-        <w:numPr>
-          <w:numId w:val="0"/>
-        </w:numPr>
-        <w:jc w:val="both"/>
-      </w:pPr>
-      <w:r>
-        <w:drawing>
-          <wp:inline distT="0" distB="0" distL="114300" distR="114300">
-            <wp:extent cx="6344920" cy="2038985"/>
-            <wp:effectExtent l="0" t="0" r="10160" b="3175"/>
-            <wp:docPr id="8" name="Picture 8"/>
-            <wp:cNvGraphicFramePr>
-              <a:graphicFrameLocks xmlns:a="http://schemas.openxmlformats.org/drawingml/2006/main" noChangeAspect="1"/>
-            </wp:cNvGraphicFramePr>
-            <a:graphic xmlns:a="http://schemas.openxmlformats.org/drawingml/2006/main">
-              <a:graphicData uri="http://schemas.openxmlformats.org/drawingml/2006/picture">
-                <pic:pic xmlns:pic="http://schemas.openxmlformats.org/drawingml/2006/picture">
-                  <pic:nvPicPr>
-                    <pic:cNvPr id="8" name="Picture 8"/>
-                    <pic:cNvPicPr>
-                      <a:picLocks noChangeAspect="1"/>
-                    </pic:cNvPicPr>
-                  </pic:nvPicPr>
-                  <pic:blipFill>
-                    <a:blip r:embed="rId12"/>
-                    <a:stretch>
-                      <a:fillRect/>
-                    </a:stretch>
-                  </pic:blipFill>
-                  <pic:spPr>
-                    <a:xfrm>
-                      <a:off x="0" y="0"/>
-                      <a:ext cx="6344920" cy="2038985"/>
-                    </a:xfrm>
-                    <a:prstGeom prst="rect">
-                      <a:avLst/>
-                    </a:prstGeom>
-                    <a:noFill/>
-                    <a:ln>
-                      <a:noFill/>
-                    </a:ln>
-                  </pic:spPr>
-                </pic:pic>
-              </a:graphicData>
-            </a:graphic>
-          </wp:inline>
-        </w:drawing>
-      </w:r>
-    </w:p>
-    <w:p>
-      <w:pPr>
-        <w:numPr>
-          <w:numId w:val="0"/>
-        </w:numPr>
-        <w:jc w:val="both"/>
-      </w:pPr>
-      <w:r>
-        <w:drawing>
-          <wp:inline distT="0" distB="0" distL="114300" distR="114300">
-            <wp:extent cx="6343650" cy="1659255"/>
-            <wp:effectExtent l="0" t="0" r="11430" b="1905"/>
-            <wp:docPr id="9" name="Picture 9"/>
-            <wp:cNvGraphicFramePr>
-              <a:graphicFrameLocks xmlns:a="http://schemas.openxmlformats.org/drawingml/2006/main" noChangeAspect="1"/>
-            </wp:cNvGraphicFramePr>
-            <a:graphic xmlns:a="http://schemas.openxmlformats.org/drawingml/2006/main">
-              <a:graphicData uri="http://schemas.openxmlformats.org/drawingml/2006/picture">
-                <pic:pic xmlns:pic="http://schemas.openxmlformats.org/drawingml/2006/picture">
-                  <pic:nvPicPr>
-                    <pic:cNvPr id="9" name="Picture 9"/>
-                    <pic:cNvPicPr>
-                      <a:picLocks noChangeAspect="1"/>
-                    </pic:cNvPicPr>
-                  </pic:nvPicPr>
-                  <pic:blipFill>
-                    <a:blip r:embed="rId13"/>
-                    <a:stretch>
-                      <a:fillRect/>
-                    </a:stretch>
-                  </pic:blipFill>
-                  <pic:spPr>
-                    <a:xfrm>
-                      <a:off x="0" y="0"/>
-                      <a:ext cx="6343650" cy="1659255"/>
-                    </a:xfrm>
-                    <a:prstGeom prst="rect">
-                      <a:avLst/>
-                    </a:prstGeom>
-                    <a:noFill/>
-                    <a:ln>
-                      <a:noFill/>
-                    </a:ln>
-                  </pic:spPr>
-                </pic:pic>
-              </a:graphicData>
-            </a:graphic>
-          </wp:inline>
-        </w:drawing>
-      </w:r>
-    </w:p>
-    <w:p>
-      <w:pPr>
-        <w:numPr>
-          <w:ilvl w:val="0"/>
-          <w:numId w:val="2"/>
-        </w:numPr>
-        <w:jc w:val="both"/>
-        <w:rPr>
-          <w:rFonts w:hint="default" w:ascii="Times New Roman" w:hAnsi="Times New Roman" w:cs="Times New Roman"/>
-          <w:sz w:val="26"/>
-          <w:szCs w:val="26"/>
-          <w:lang w:val="en-US"/>
-        </w:rPr>
-      </w:pPr>
-      <w:r>
-        <w:rPr>
-          <w:rFonts w:hint="default" w:ascii="Times New Roman" w:hAnsi="Times New Roman" w:cs="Times New Roman"/>
-          <w:sz w:val="26"/>
-          <w:szCs w:val="26"/>
+        <w:pStyle w:val="3"/>
+        <w:numPr>
+          <w:ilvl w:val="0"/>
+          <w:numId w:val="3"/>
+        </w:numPr>
+        <w:bidi w:val="0"/>
+        <w:rPr>
+          <w:rFonts w:hint="default"/>
+          <w:lang w:val="en-US"/>
+        </w:rPr>
+      </w:pPr>
+      <w:r>
+        <w:rPr>
+          <w:rFonts w:hint="default"/>
           <w:lang w:val="en-US"/>
         </w:rPr>
         <w:t>Mở và Start Porject có tên: Source Code</w:t>
@@ -958,6 +922,7 @@
     <w:p>
       <w:pPr>
         <w:numPr>
+          <w:ilvl w:val="0"/>
           <w:numId w:val="0"/>
         </w:numPr>
         <w:jc w:val="both"/>
@@ -987,7 +952,7 @@
                     </pic:cNvPicPr>
                   </pic:nvPicPr>
                   <pic:blipFill>
-                    <a:blip r:embed="rId14"/>
+                    <a:blip r:embed="rId8"/>
                     <a:stretch>
                       <a:fillRect/>
                     </a:stretch>
@@ -1015,6 +980,7 @@
     <w:p>
       <w:pPr>
         <w:numPr>
+          <w:ilvl w:val="0"/>
           <w:numId w:val="0"/>
         </w:numPr>
         <w:jc w:val="both"/>
@@ -1038,6 +1004,7 @@
     <w:p>
       <w:pPr>
         <w:numPr>
+          <w:ilvl w:val="0"/>
           <w:numId w:val="0"/>
         </w:numPr>
         <w:jc w:val="center"/>
@@ -1073,7 +1040,7 @@
                     </pic:cNvPicPr>
                   </pic:nvPicPr>
                   <pic:blipFill>
-                    <a:blip r:embed="rId15"/>
+                    <a:blip r:embed="rId9"/>
                     <a:stretch>
                       <a:fillRect/>
                     </a:stretch>
@@ -1097,6 +1064,7 @@
     <w:p>
       <w:pPr>
         <w:numPr>
+          <w:ilvl w:val="0"/>
           <w:numId w:val="0"/>
         </w:numPr>
         <w:jc w:val="both"/>
@@ -1111,6 +1079,7 @@
     <w:p>
       <w:pPr>
         <w:numPr>
+          <w:ilvl w:val="0"/>
           <w:numId w:val="0"/>
         </w:numPr>
         <w:ind w:leftChars="0"/>
@@ -1120,6 +1089,7 @@
     <w:p>
       <w:pPr>
         <w:numPr>
+          <w:ilvl w:val="0"/>
           <w:numId w:val="0"/>
         </w:numPr>
         <w:ind w:leftChars="0"/>
@@ -1166,10 +1136,33 @@
       <w:lvlJc w:val="left"/>
     </w:lvl>
   </w:abstractNum>
+  <w:abstractNum w:abstractNumId="2">
+    <w:nsid w:val="121969DB"/>
+    <w:multiLevelType w:val="singleLevel"/>
+    <w:tmpl w:val="121969DB"/>
+    <w:lvl w:ilvl="0" w:tentative="0">
+      <w:start w:val="1"/>
+      <w:numFmt w:val="bullet"/>
+      <w:lvlText w:val=""/>
+      <w:lvlJc w:val="left"/>
+      <w:pPr>
+        <w:tabs>
+          <w:tab w:val="left" w:pos="420"/>
+        </w:tabs>
+        <w:ind w:left="420" w:leftChars="0" w:hanging="420" w:firstLineChars="0"/>
+      </w:pPr>
+      <w:rPr>
+        <w:rFonts w:hint="default" w:ascii="Wingdings" w:hAnsi="Wingdings"/>
+      </w:rPr>
+    </w:lvl>
+  </w:abstractNum>
   <w:num w:numId="1">
+    <w:abstractNumId w:val="2"/>
+  </w:num>
+  <w:num w:numId="2">
     <w:abstractNumId w:val="0"/>
   </w:num>
-  <w:num w:numId="2">
+  <w:num w:numId="3">
     <w:abstractNumId w:val="1"/>
   </w:num>
 </w:numbering>
@@ -1187,7 +1180,7 @@
   <w:latentStyles w:count="260" w:defQFormat="0" w:defUnhideWhenUsed="1" w:defSemiHidden="1" w:defUIPriority="99" w:defLockedState="0">
     <w:lsdException w:qFormat="1" w:unhideWhenUsed="0" w:uiPriority="0" w:semiHidden="0" w:name="Normal"/>
     <w:lsdException w:qFormat="1" w:unhideWhenUsed="0" w:uiPriority="0" w:semiHidden="0" w:name="heading 1"/>
-    <w:lsdException w:qFormat="1" w:uiPriority="0" w:name="heading 2"/>
+    <w:lsdException w:qFormat="1" w:uiPriority="0" w:semiHidden="0" w:name="heading 2"/>
     <w:lsdException w:qFormat="1" w:uiPriority="0" w:name="heading 3"/>
     <w:lsdException w:qFormat="1" w:uiPriority="0" w:name="heading 4"/>
     <w:lsdException w:qFormat="1" w:uiPriority="0" w:name="heading 5"/>
@@ -1443,12 +1436,61 @@
       <w:lang w:val="en-US" w:eastAsia="zh-CN" w:bidi="ar-SA"/>
     </w:rPr>
   </w:style>
-  <w:style w:type="character" w:default="1" w:styleId="2">
+  <w:style w:type="paragraph" w:styleId="2">
+    <w:name w:val="heading 1"/>
+    <w:basedOn w:val="1"/>
+    <w:next w:val="1"/>
+    <w:qFormat/>
+    <w:uiPriority w:val="0"/>
+    <w:pPr>
+      <w:keepNext/>
+      <w:keepLines/>
+      <w:spacing w:before="120" w:after="120" w:line="240" w:lineRule="auto"/>
+      <w:outlineLvl w:val="0"/>
+    </w:pPr>
+    <w:rPr>
+      <w:rFonts w:ascii="Times New Roman" w:hAnsi="Times New Roman" w:eastAsiaTheme="minorEastAsia"/>
+      <w:b/>
+      <w:bCs/>
+      <w:color w:val="FF0000"/>
+      <w:kern w:val="44"/>
+      <w:sz w:val="32"/>
+      <w:szCs w:val="32"/>
+    </w:rPr>
+  </w:style>
+  <w:style w:type="paragraph" w:styleId="3">
+    <w:name w:val="heading 2"/>
+    <w:basedOn w:val="1"/>
+    <w:next w:val="1"/>
+    <w:unhideWhenUsed/>
+    <w:qFormat/>
+    <w:uiPriority w:val="0"/>
+    <w:pPr>
+      <w:keepNext/>
+      <w:keepLines/>
+      <w:spacing w:before="260" w:after="260" w:line="240" w:lineRule="auto"/>
+      <w:outlineLvl w:val="1"/>
+    </w:pPr>
+    <w:rPr>
+      <w:rFonts w:ascii="Times New Roman" w:hAnsi="Times New Roman" w:eastAsiaTheme="minorEastAsia"/>
+      <w:b/>
+      <w:bCs/>
+      <w:color w:val="4472C4" w:themeColor="accent5"/>
+      <w:sz w:val="28"/>
+      <w:szCs w:val="32"/>
+      <w14:textFill>
+        <w14:solidFill>
+          <w14:schemeClr w14:val="accent5"/>
+        </w14:solidFill>
+      </w14:textFill>
+    </w:rPr>
+  </w:style>
+  <w:style w:type="character" w:default="1" w:styleId="4">
     <w:name w:val="Default Paragraph Font"/>
     <w:semiHidden/>
     <w:uiPriority w:val="0"/>
   </w:style>
-  <w:style w:type="table" w:default="1" w:styleId="3">
+  <w:style w:type="table" w:default="1" w:styleId="5">
     <w:name w:val="Normal Table"/>
     <w:semiHidden/>
     <w:uiPriority w:val="0"/>

</xml_diff>

<commit_message>
Tan update stage to NDS
</commit_message>
<xml_diff>
--- a/Config.docx
+++ b/Config.docx
@@ -146,19 +146,7 @@
           <w:szCs w:val="26"/>
           <w:lang w:val="en-US"/>
         </w:rPr>
-        <w:t>\Scri</w:t>
-      </w:r>
-      <w:r>
-        <w:rPr>
-          <w:rFonts w:hint="default" w:ascii="Times New Roman" w:hAnsi="Times New Roman" w:cs="Times New Roman"/>
-          <w:i/>
-          <w:iCs/>
-          <w:color w:val="0000FF"/>
-          <w:sz w:val="26"/>
-          <w:szCs w:val="26"/>
-          <w:lang w:val="en-US"/>
-        </w:rPr>
-        <w:t>pt SQL Server\ Script Generate Databases</w:t>
+        <w:t>\Script SQL Server\ Script Generate Databases</w:t>
       </w:r>
     </w:p>
     <w:p>
@@ -358,6 +346,7 @@
     <w:p>
       <w:pPr>
         <w:numPr>
+          <w:ilvl w:val="0"/>
           <w:numId w:val="0"/>
         </w:numPr>
         <w:ind w:leftChars="0"/>
@@ -409,6 +398,7 @@
     <w:p>
       <w:pPr>
         <w:numPr>
+          <w:ilvl w:val="0"/>
           <w:numId w:val="0"/>
         </w:numPr>
         <w:ind w:leftChars="0"/>
@@ -694,8 +684,6 @@
         </w:rPr>
         <w:t>Tao Database tên: DB_MetaData và DB_Stage bằng cách chạy file Script:</w:t>
       </w:r>
-      <w:bookmarkStart w:id="0" w:name="_GoBack"/>
-      <w:bookmarkEnd w:id="0"/>
     </w:p>
     <w:p>
       <w:pPr>
@@ -1084,6 +1072,161 @@
         </w:numPr>
         <w:ind w:leftChars="0"/>
         <w:jc w:val="both"/>
+      </w:pPr>
+    </w:p>
+    <w:p>
+      <w:pPr>
+        <w:numPr>
+          <w:ilvl w:val="0"/>
+          <w:numId w:val="0"/>
+        </w:numPr>
+        <w:jc w:val="both"/>
+        <w:rPr>
+          <w:rFonts w:hint="default" w:ascii="Times New Roman" w:hAnsi="Times New Roman" w:cs="Times New Roman"/>
+          <w:sz w:val="26"/>
+          <w:szCs w:val="26"/>
+          <w:lang w:val="en-US"/>
+        </w:rPr>
+      </w:pPr>
+      <w:r>
+        <w:rPr>
+          <w:rFonts w:hint="default" w:ascii="Times New Roman" w:hAnsi="Times New Roman" w:cs="Times New Roman"/>
+          <w:sz w:val="26"/>
+          <w:szCs w:val="26"/>
+          <w:lang w:val="en-US"/>
+        </w:rPr>
+        <w:t>Nếu đã chỉnh sửa nhưng xảy ra lỗi khi chạy có thể gặp trường hợp như dưới đây:</w:t>
+      </w:r>
+    </w:p>
+    <w:p>
+      <w:pPr>
+        <w:numPr>
+          <w:ilvl w:val="0"/>
+          <w:numId w:val="0"/>
+        </w:numPr>
+        <w:jc w:val="both"/>
+        <w:rPr>
+          <w:rFonts w:hint="default" w:ascii="Times New Roman" w:hAnsi="Times New Roman" w:cs="Times New Roman"/>
+          <w:sz w:val="26"/>
+          <w:szCs w:val="26"/>
+          <w:lang w:val="en-US"/>
+        </w:rPr>
+      </w:pPr>
+      <w:r>
+        <w:rPr>
+          <w:rFonts w:hint="default" w:ascii="Times New Roman" w:hAnsi="Times New Roman" w:cs="Times New Roman"/>
+          <w:sz w:val="26"/>
+          <w:szCs w:val="26"/>
+          <w:lang w:val="en-US"/>
+        </w:rPr>
+        <w:t>Ví dụ đối tượng Truncate Table, đường dẫn vẫn chưa được thay đổi trên chính máy đang mở project =&gt; Thay đổi đường dẫn đến DB của mình. Tương tự kiểm tra các đối tượng Set LSET, Get LSET,…</w:t>
+      </w:r>
+      <w:bookmarkStart w:id="0" w:name="_GoBack"/>
+      <w:bookmarkEnd w:id="0"/>
+    </w:p>
+    <w:p>
+      <w:pPr>
+        <w:numPr>
+          <w:ilvl w:val="0"/>
+          <w:numId w:val="0"/>
+        </w:numPr>
+        <w:jc w:val="both"/>
+        <w:rPr>
+          <w:rFonts w:hint="default" w:ascii="Times New Roman" w:hAnsi="Times New Roman" w:cs="Times New Roman"/>
+          <w:sz w:val="26"/>
+          <w:szCs w:val="26"/>
+          <w:lang w:val="en-US"/>
+        </w:rPr>
+      </w:pPr>
+      <w:r>
+        <w:rPr>
+          <w:rFonts w:hint="default" w:ascii="Times New Roman" w:hAnsi="Times New Roman" w:cs="Times New Roman"/>
+          <w:sz w:val="26"/>
+          <w:szCs w:val="26"/>
+          <w:lang w:val="en-US"/>
+        </w:rPr>
+        <w:drawing>
+          <wp:inline distT="0" distB="0" distL="114300" distR="114300">
+            <wp:extent cx="3739515" cy="2707640"/>
+            <wp:effectExtent l="0" t="0" r="9525" b="5080"/>
+            <wp:docPr id="1" name="Picture 1" descr="1"/>
+            <wp:cNvGraphicFramePr>
+              <a:graphicFrameLocks xmlns:a="http://schemas.openxmlformats.org/drawingml/2006/main" noChangeAspect="1"/>
+            </wp:cNvGraphicFramePr>
+            <a:graphic xmlns:a="http://schemas.openxmlformats.org/drawingml/2006/main">
+              <a:graphicData uri="http://schemas.openxmlformats.org/drawingml/2006/picture">
+                <pic:pic xmlns:pic="http://schemas.openxmlformats.org/drawingml/2006/picture">
+                  <pic:nvPicPr>
+                    <pic:cNvPr id="1" name="Picture 1" descr="1"/>
+                    <pic:cNvPicPr>
+                      <a:picLocks noChangeAspect="1"/>
+                    </pic:cNvPicPr>
+                  </pic:nvPicPr>
+                  <pic:blipFill>
+                    <a:blip r:embed="rId10"/>
+                    <a:stretch>
+                      <a:fillRect/>
+                    </a:stretch>
+                  </pic:blipFill>
+                  <pic:spPr>
+                    <a:xfrm>
+                      <a:off x="0" y="0"/>
+                      <a:ext cx="3739515" cy="2707640"/>
+                    </a:xfrm>
+                    <a:prstGeom prst="rect">
+                      <a:avLst/>
+                    </a:prstGeom>
+                  </pic:spPr>
+                </pic:pic>
+              </a:graphicData>
+            </a:graphic>
+          </wp:inline>
+        </w:drawing>
+      </w:r>
+    </w:p>
+    <w:p>
+      <w:pPr>
+        <w:numPr>
+          <w:ilvl w:val="0"/>
+          <w:numId w:val="0"/>
+        </w:numPr>
+        <w:jc w:val="both"/>
+        <w:rPr>
+          <w:rFonts w:hint="default" w:ascii="Times New Roman" w:hAnsi="Times New Roman" w:cs="Times New Roman"/>
+          <w:sz w:val="26"/>
+          <w:szCs w:val="26"/>
+          <w:lang w:val="en-US"/>
+        </w:rPr>
+      </w:pPr>
+    </w:p>
+    <w:p>
+      <w:pPr>
+        <w:numPr>
+          <w:ilvl w:val="0"/>
+          <w:numId w:val="0"/>
+        </w:numPr>
+        <w:jc w:val="both"/>
+        <w:rPr>
+          <w:rFonts w:hint="default" w:ascii="Times New Roman" w:hAnsi="Times New Roman" w:cs="Times New Roman"/>
+          <w:sz w:val="26"/>
+          <w:szCs w:val="26"/>
+          <w:lang w:val="en-US"/>
+        </w:rPr>
+      </w:pPr>
+    </w:p>
+    <w:p>
+      <w:pPr>
+        <w:numPr>
+          <w:ilvl w:val="0"/>
+          <w:numId w:val="0"/>
+        </w:numPr>
+        <w:jc w:val="both"/>
+        <w:rPr>
+          <w:rFonts w:hint="default" w:ascii="Times New Roman" w:hAnsi="Times New Roman" w:cs="Times New Roman"/>
+          <w:sz w:val="26"/>
+          <w:szCs w:val="26"/>
+          <w:lang w:val="en-US"/>
+        </w:rPr>
       </w:pPr>
     </w:p>
     <w:p>
@@ -1281,7 +1424,7 @@
     <w:lsdException w:unhideWhenUsed="0" w:uiPriority="0" w:semiHidden="0" w:name="HTML Sample"/>
     <w:lsdException w:unhideWhenUsed="0" w:uiPriority="0" w:semiHidden="0" w:name="HTML Typewriter"/>
     <w:lsdException w:unhideWhenUsed="0" w:uiPriority="0" w:semiHidden="0" w:name="HTML Variable"/>
-    <w:lsdException w:unhideWhenUsed="0" w:uiPriority="0" w:name="Normal Table"/>
+    <w:lsdException w:qFormat="1" w:unhideWhenUsed="0" w:uiPriority="0" w:name="Normal Table"/>
     <w:lsdException w:unhideWhenUsed="0" w:uiPriority="0" w:semiHidden="0" w:name="annotation subject"/>
     <w:lsdException w:unhideWhenUsed="0" w:uiPriority="0" w:semiHidden="0" w:name="Table Simple 1"/>
     <w:lsdException w:unhideWhenUsed="0" w:uiPriority="0" w:semiHidden="0" w:name="Table Simple 2"/>
@@ -1493,6 +1636,7 @@
   <w:style w:type="table" w:default="1" w:styleId="5">
     <w:name w:val="Normal Table"/>
     <w:semiHidden/>
+    <w:qFormat/>
     <w:uiPriority w:val="0"/>
     <w:tblPr>
       <w:tblCellMar>

</xml_diff>